<commit_message>
kleine Änderung an der Einleitung
</commit_message>
<xml_diff>
--- a/Ausarbeitung/Einleitung.docx
+++ b/Ausarbeitung/Einleitung.docx
@@ -20,7 +20,23 @@
           <w:sz w:val="24"/>
           <w:szCs w:val="24"/>
         </w:rPr>
-        <w:t xml:space="preserve">Traditionally, the problem of sorting a given list by the key values of its elements is a common problem in computer science and </w:t>
+        <w:t xml:space="preserve">Traditionally, the problem of sorting a given </w:t>
+      </w:r>
+      <w:r>
+        <w:rPr>
+          <w:rFonts w:ascii="CMR12" w:hAnsi="CMR12" w:cs="CMR12"/>
+          <w:sz w:val="24"/>
+          <w:szCs w:val="24"/>
+        </w:rPr>
+        <w:t>array</w:t>
+      </w:r>
+      <w:r>
+        <w:rPr>
+          <w:rFonts w:ascii="CMR12" w:hAnsi="CMR12" w:cs="CMR12"/>
+          <w:sz w:val="24"/>
+          <w:szCs w:val="24"/>
+        </w:rPr>
+        <w:t xml:space="preserve"> by the key values of its elements is a common problem in computer science and </w:t>
       </w:r>
       <w:r>
         <w:rPr>
@@ -91,7 +107,7 @@
           <w:sz w:val="24"/>
           <w:szCs w:val="24"/>
         </w:rPr>
-        <w:t xml:space="preserve">. Therefore, when a guaranteed worst-case runtime matters merge sort is chosen over, for example, standard implementations of quicksort, which are usually very fast, but have an upper bound of O(n²). At the same time, other worst-case efficient sorting algorithms like heapsort are often outperformed, giving merge sort the edge in many situations. </w:t>
+        <w:t xml:space="preserve">. Therefore, when a guaranteed worst-case runtime matters merge sort is chosen over, for example, standard implementations of quicksort, which are usually very fast but have an upper bound of O(n²). At the same time, other worst-case efficient sorting algorithms like heapsort are often outperformed, giving merge sort the edge in many situations. </w:t>
       </w:r>
     </w:p>
     <w:p>
@@ -201,26 +217,8 @@
           <w:sz w:val="24"/>
           <w:szCs w:val="24"/>
         </w:rPr>
-        <w:t>As one can see, s</w:t>
-      </w:r>
-      <w:r>
-        <w:rPr>
-          <w:rFonts w:ascii="CMR12" w:hAnsi="CMR12" w:cs="CMR12"/>
-          <w:sz w:val="24"/>
-          <w:szCs w:val="24"/>
-        </w:rPr>
-        <w:t>tandard versions of merge sort can be easily parallelized, but this property does not hold for the implementations we will present here</w:t>
-      </w:r>
-      <w:r>
-        <w:rPr>
-          <w:rFonts w:ascii="CMR12" w:hAnsi="CMR12" w:cs="CMR12"/>
-          <w:sz w:val="24"/>
-          <w:szCs w:val="24"/>
-        </w:rPr>
-        <w:t>.</w:t>
-      </w:r>
-      <w:bookmarkStart w:id="0" w:name="_GoBack"/>
-      <w:bookmarkEnd w:id="0"/>
+        <w:t>This allows very simple recursive top-down implementations, whose functionality is largely affected by the choice of merging strategies.</w:t>
+      </w:r>
     </w:p>
     <w:p>
       <w:pPr>
@@ -240,7 +238,219 @@
           <w:sz w:val="24"/>
           <w:szCs w:val="24"/>
         </w:rPr>
-        <w:t>(…)</w:t>
+        <w:t>(</w:t>
+      </w:r>
+      <w:proofErr w:type="spellStart"/>
+      <w:r>
+        <w:rPr>
+          <w:rFonts w:ascii="CMR12" w:hAnsi="CMR12" w:cs="CMR12"/>
+          <w:sz w:val="24"/>
+          <w:szCs w:val="24"/>
+        </w:rPr>
+        <w:t>Kommentar</w:t>
+      </w:r>
+      <w:proofErr w:type="spellEnd"/>
+      <w:r>
+        <w:rPr>
+          <w:rFonts w:ascii="CMR12" w:hAnsi="CMR12" w:cs="CMR12"/>
+          <w:sz w:val="24"/>
+          <w:szCs w:val="24"/>
+        </w:rPr>
+        <w:t xml:space="preserve">: </w:t>
+      </w:r>
+      <w:proofErr w:type="spellStart"/>
+      <w:r>
+        <w:rPr>
+          <w:rFonts w:ascii="CMR12" w:hAnsi="CMR12" w:cs="CMR12"/>
+          <w:sz w:val="24"/>
+          <w:szCs w:val="24"/>
+        </w:rPr>
+        <w:t>sollte</w:t>
+      </w:r>
+      <w:proofErr w:type="spellEnd"/>
+      <w:r>
+        <w:rPr>
+          <w:rFonts w:ascii="CMR12" w:hAnsi="CMR12" w:cs="CMR12"/>
+          <w:sz w:val="24"/>
+          <w:szCs w:val="24"/>
+        </w:rPr>
+        <w:t xml:space="preserve"> </w:t>
+      </w:r>
+      <w:proofErr w:type="spellStart"/>
+      <w:r>
+        <w:rPr>
+          <w:rFonts w:ascii="CMR12" w:hAnsi="CMR12" w:cs="CMR12"/>
+          <w:sz w:val="24"/>
+          <w:szCs w:val="24"/>
+        </w:rPr>
+        <w:t>erwähnt</w:t>
+      </w:r>
+      <w:proofErr w:type="spellEnd"/>
+      <w:r>
+        <w:rPr>
+          <w:rFonts w:ascii="CMR12" w:hAnsi="CMR12" w:cs="CMR12"/>
+          <w:sz w:val="24"/>
+          <w:szCs w:val="24"/>
+        </w:rPr>
+        <w:t xml:space="preserve"> </w:t>
+      </w:r>
+      <w:proofErr w:type="spellStart"/>
+      <w:r>
+        <w:rPr>
+          <w:rFonts w:ascii="CMR12" w:hAnsi="CMR12" w:cs="CMR12"/>
+          <w:sz w:val="24"/>
+          <w:szCs w:val="24"/>
+        </w:rPr>
+        <w:t>werde</w:t>
+      </w:r>
+      <w:proofErr w:type="spellEnd"/>
+      <w:r>
+        <w:rPr>
+          <w:rFonts w:ascii="CMR12" w:hAnsi="CMR12" w:cs="CMR12"/>
+          <w:sz w:val="24"/>
+          <w:szCs w:val="24"/>
+        </w:rPr>
+        <w:t xml:space="preserve">, </w:t>
+      </w:r>
+      <w:proofErr w:type="spellStart"/>
+      <w:r>
+        <w:rPr>
+          <w:rFonts w:ascii="CMR12" w:hAnsi="CMR12" w:cs="CMR12"/>
+          <w:sz w:val="24"/>
+          <w:szCs w:val="24"/>
+        </w:rPr>
+        <w:t>aber</w:t>
+      </w:r>
+      <w:proofErr w:type="spellEnd"/>
+      <w:r>
+        <w:rPr>
+          <w:rFonts w:ascii="CMR12" w:hAnsi="CMR12" w:cs="CMR12"/>
+          <w:sz w:val="24"/>
+          <w:szCs w:val="24"/>
+        </w:rPr>
+        <w:t xml:space="preserve"> ich bin </w:t>
+      </w:r>
+      <w:proofErr w:type="spellStart"/>
+      <w:r>
+        <w:rPr>
+          <w:rFonts w:ascii="CMR12" w:hAnsi="CMR12" w:cs="CMR12"/>
+          <w:sz w:val="24"/>
+          <w:szCs w:val="24"/>
+        </w:rPr>
+        <w:t>nicht</w:t>
+      </w:r>
+      <w:proofErr w:type="spellEnd"/>
+      <w:r>
+        <w:rPr>
+          <w:rFonts w:ascii="CMR12" w:hAnsi="CMR12" w:cs="CMR12"/>
+          <w:sz w:val="24"/>
+          <w:szCs w:val="24"/>
+        </w:rPr>
+        <w:t xml:space="preserve"> </w:t>
+      </w:r>
+      <w:proofErr w:type="spellStart"/>
+      <w:r>
+        <w:rPr>
+          <w:rFonts w:ascii="CMR12" w:hAnsi="CMR12" w:cs="CMR12"/>
+          <w:sz w:val="24"/>
+          <w:szCs w:val="24"/>
+        </w:rPr>
+        <w:t>sicher</w:t>
+      </w:r>
+      <w:proofErr w:type="spellEnd"/>
+      <w:r>
+        <w:rPr>
+          <w:rFonts w:ascii="CMR12" w:hAnsi="CMR12" w:cs="CMR12"/>
+          <w:sz w:val="24"/>
+          <w:szCs w:val="24"/>
+        </w:rPr>
+        <w:t xml:space="preserve"> </w:t>
+      </w:r>
+      <w:proofErr w:type="spellStart"/>
+      <w:r>
+        <w:rPr>
+          <w:rFonts w:ascii="CMR12" w:hAnsi="CMR12" w:cs="CMR12"/>
+          <w:sz w:val="24"/>
+          <w:szCs w:val="24"/>
+        </w:rPr>
+        <w:t>ob</w:t>
+      </w:r>
+      <w:proofErr w:type="spellEnd"/>
+      <w:r>
+        <w:rPr>
+          <w:rFonts w:ascii="CMR12" w:hAnsi="CMR12" w:cs="CMR12"/>
+          <w:sz w:val="24"/>
+          <w:szCs w:val="24"/>
+        </w:rPr>
+        <w:t xml:space="preserve"> die Stelle </w:t>
+      </w:r>
+      <w:proofErr w:type="spellStart"/>
+      <w:r>
+        <w:rPr>
+          <w:rFonts w:ascii="CMR12" w:hAnsi="CMR12" w:cs="CMR12"/>
+          <w:sz w:val="24"/>
+          <w:szCs w:val="24"/>
+        </w:rPr>
+        <w:t>richtig</w:t>
+      </w:r>
+      <w:proofErr w:type="spellEnd"/>
+      <w:r>
+        <w:rPr>
+          <w:rFonts w:ascii="CMR12" w:hAnsi="CMR12" w:cs="CMR12"/>
+          <w:sz w:val="24"/>
+          <w:szCs w:val="24"/>
+        </w:rPr>
+        <w:t xml:space="preserve"> </w:t>
+      </w:r>
+      <w:proofErr w:type="spellStart"/>
+      <w:r>
+        <w:rPr>
+          <w:rFonts w:ascii="CMR12" w:hAnsi="CMR12" w:cs="CMR12"/>
+          <w:sz w:val="24"/>
+          <w:szCs w:val="24"/>
+        </w:rPr>
+        <w:t>ist</w:t>
+      </w:r>
+      <w:proofErr w:type="spellEnd"/>
+      <w:r>
+        <w:rPr>
+          <w:rFonts w:ascii="CMR12" w:hAnsi="CMR12" w:cs="CMR12"/>
+          <w:sz w:val="24"/>
+          <w:szCs w:val="24"/>
+        </w:rPr>
+        <w:t xml:space="preserve">) </w:t>
+      </w:r>
+      <w:r>
+        <w:rPr>
+          <w:rFonts w:ascii="CMR12" w:hAnsi="CMR12" w:cs="CMR12"/>
+          <w:sz w:val="24"/>
+          <w:szCs w:val="24"/>
+        </w:rPr>
+        <w:t>As one can see, standard versions of merge sort can</w:t>
+      </w:r>
+      <w:r>
+        <w:rPr>
+          <w:rFonts w:ascii="CMR12" w:hAnsi="CMR12" w:cs="CMR12"/>
+          <w:sz w:val="24"/>
+          <w:szCs w:val="24"/>
+        </w:rPr>
+        <w:t xml:space="preserve"> also</w:t>
+      </w:r>
+      <w:r>
+        <w:rPr>
+          <w:rFonts w:ascii="CMR12" w:hAnsi="CMR12" w:cs="CMR12"/>
+          <w:sz w:val="24"/>
+          <w:szCs w:val="24"/>
+        </w:rPr>
+        <w:t xml:space="preserve"> be easily parallelized, but this property does not hold for the implementations we will present here</w:t>
+      </w:r>
+      <w:r>
+        <w:rPr>
+          <w:rFonts w:ascii="CMR12" w:hAnsi="CMR12" w:cs="CMR12"/>
+          <w:sz w:val="24"/>
+          <w:szCs w:val="24"/>
+        </w:rPr>
+        <w:t xml:space="preserve">, because they rely on using not yet sorted parts of the list as extra space to speed up the sorting process.  </w:t>
       </w:r>
     </w:p>
     <w:p>
@@ -261,7 +471,7 @@
           <w:sz w:val="24"/>
           <w:szCs w:val="24"/>
         </w:rPr>
-        <w:t>Despite its desirable properties, one big downside of naive merge sort implementations is the required linear extra space, making in-place algorithms like quicksort or heapsort a more suitable choice, if memory usage is essential.</w:t>
+        <w:t>(…)</w:t>
       </w:r>
     </w:p>
     <w:p>
@@ -282,7 +492,7 @@
           <w:sz w:val="24"/>
           <w:szCs w:val="24"/>
         </w:rPr>
-        <w:t>Therefore, many in-place variants of merge-sorts have been suggested by several authors, ranging from implementations for in-place merges, that can then be easily integrated in a non-in-place merge sort algorithm, to entirely modified sorting schemes.</w:t>
+        <w:t>Despite its desirable properties, one big downside of naive merge sort implementations is the required linear extra space, making in-place algorithms like quicksort or heapsort a more suitable choice, if memory usage is essential.</w:t>
       </w:r>
     </w:p>
     <w:p>
@@ -303,6 +513,27 @@
           <w:sz w:val="24"/>
           <w:szCs w:val="24"/>
         </w:rPr>
+        <w:t>Therefore, many in-place variants of merge-sorts have been suggested by several authors, ranging from implementations for in-place merges, that can then be easily integrated in a non-in-place merge sort algorithm, to entirely modified sorting schemes.</w:t>
+      </w:r>
+    </w:p>
+    <w:p>
+      <w:pPr>
+        <w:autoSpaceDE w:val="0"/>
+        <w:autoSpaceDN w:val="0"/>
+        <w:adjustRightInd w:val="0"/>
+        <w:spacing w:after="0" w:line="240" w:lineRule="auto"/>
+        <w:rPr>
+          <w:rFonts w:ascii="CMR12" w:hAnsi="CMR12" w:cs="CMR12"/>
+          <w:sz w:val="24"/>
+          <w:szCs w:val="24"/>
+        </w:rPr>
+      </w:pPr>
+      <w:r>
+        <w:rPr>
+          <w:rFonts w:ascii="CMR12" w:hAnsi="CMR12" w:cs="CMR12"/>
+          <w:sz w:val="24"/>
+          <w:szCs w:val="24"/>
+        </w:rPr>
         <w:t>In this paper we will discuss</w:t>
       </w:r>
       <w:r>
@@ -328,6 +559,105 @@
           <w:szCs w:val="24"/>
         </w:rPr>
         <w:t>, one by Chen, another by Huang and Langston. We used the latter ones to implement simple top-down in-place merge sorts.</w:t>
+      </w:r>
+    </w:p>
+    <w:p>
+      <w:pPr>
+        <w:autoSpaceDE w:val="0"/>
+        <w:autoSpaceDN w:val="0"/>
+        <w:adjustRightInd w:val="0"/>
+        <w:spacing w:after="0" w:line="240" w:lineRule="auto"/>
+        <w:rPr>
+          <w:rFonts w:ascii="CMR12" w:hAnsi="CMR12" w:cs="CMR12"/>
+          <w:sz w:val="24"/>
+          <w:szCs w:val="24"/>
+        </w:rPr>
+      </w:pPr>
+      <w:r>
+        <w:rPr>
+          <w:rFonts w:ascii="CMR12" w:hAnsi="CMR12" w:cs="CMR12"/>
+          <w:sz w:val="24"/>
+          <w:szCs w:val="24"/>
+        </w:rPr>
+        <w:t>We will describe our implementations, giving special attention to parts where our implementation differs from the original algorithms, which applies especially to some versions of Reinhardt’s algorithm.</w:t>
+      </w:r>
+    </w:p>
+    <w:p>
+      <w:pPr>
+        <w:autoSpaceDE w:val="0"/>
+        <w:autoSpaceDN w:val="0"/>
+        <w:adjustRightInd w:val="0"/>
+        <w:spacing w:after="0" w:line="240" w:lineRule="auto"/>
+        <w:rPr>
+          <w:rFonts w:ascii="CMR12" w:hAnsi="CMR12" w:cs="CMR12"/>
+          <w:sz w:val="24"/>
+          <w:szCs w:val="24"/>
+        </w:rPr>
+      </w:pPr>
+      <w:r>
+        <w:rPr>
+          <w:rFonts w:ascii="CMR12" w:hAnsi="CMR12" w:cs="CMR12"/>
+          <w:sz w:val="24"/>
+          <w:szCs w:val="24"/>
+        </w:rPr>
+        <w:t xml:space="preserve">Afterwards we will give an overview on the various tests we ran, comparing our implementations both against one another and against existing in-place merge sort implementations. </w:t>
+      </w:r>
+      <w:r>
+        <w:rPr>
+          <w:rFonts w:ascii="CMR12" w:hAnsi="CMR12" w:cs="CMR12"/>
+          <w:sz w:val="24"/>
+          <w:szCs w:val="24"/>
+        </w:rPr>
+        <w:t>We focused on measuring the performance in means of time, comparisons and assignments. The latter ones are wel</w:t>
+      </w:r>
+      <w:bookmarkStart w:id="0" w:name="_GoBack"/>
+      <w:bookmarkEnd w:id="0"/>
+      <w:r>
+        <w:rPr>
+          <w:rFonts w:ascii="CMR12" w:hAnsi="CMR12" w:cs="CMR12"/>
+          <w:sz w:val="24"/>
+          <w:szCs w:val="24"/>
+        </w:rPr>
+        <w:t>l established measures of complexity for sorting algorithms as they are independent of the machine the algorithm is running on.</w:t>
+      </w:r>
+    </w:p>
+    <w:p>
+      <w:pPr>
+        <w:autoSpaceDE w:val="0"/>
+        <w:autoSpaceDN w:val="0"/>
+        <w:adjustRightInd w:val="0"/>
+        <w:spacing w:after="0" w:line="240" w:lineRule="auto"/>
+        <w:rPr>
+          <w:rFonts w:ascii="CMR12" w:hAnsi="CMR12" w:cs="CMR12"/>
+          <w:sz w:val="24"/>
+          <w:szCs w:val="24"/>
+        </w:rPr>
+      </w:pPr>
+      <w:r>
+        <w:rPr>
+          <w:rFonts w:ascii="CMR12" w:hAnsi="CMR12" w:cs="CMR12"/>
+          <w:sz w:val="24"/>
+          <w:szCs w:val="24"/>
+        </w:rPr>
+        <w:t>(</w:t>
+      </w:r>
+      <w:proofErr w:type="spellStart"/>
+      <w:r>
+        <w:rPr>
+          <w:rFonts w:ascii="CMR12" w:hAnsi="CMR12" w:cs="CMR12"/>
+          <w:sz w:val="24"/>
+          <w:szCs w:val="24"/>
+        </w:rPr>
+        <w:t>Evtl</w:t>
+      </w:r>
+      <w:proofErr w:type="spellEnd"/>
+      <w:r>
+        <w:rPr>
+          <w:rFonts w:ascii="CMR12" w:hAnsi="CMR12" w:cs="CMR12"/>
+          <w:sz w:val="24"/>
+          <w:szCs w:val="24"/>
+        </w:rPr>
+        <w:t>: We will also briefly discuss how these implementations perform compared to heapsort, one of the main competitors in their area of application.)</w:t>
       </w:r>
     </w:p>
     <w:p/>

</xml_diff>